<commit_message>
fix hw4 report bug
</commit_message>
<xml_diff>
--- a/hw4/Report.docx
+++ b/hw4/Report.docx
@@ -1709,7 +1709,7 @@
         <w:ind w:left="720"/>
         <w:contextualSpacing/>
         <w:rPr>
-          <w:rFonts w:ascii="Gungsuh" w:hAnsi="Gungsuh" w:cs="Gungsuh"/>
+          <w:rFonts w:ascii="Gungsuh" w:hAnsi="Gungsuh" w:cs="Gungsuh" w:hint="eastAsia"/>
           <w:color w:val="434343"/>
           <w:sz w:val="24"/>
           <w:szCs w:val="24"/>
@@ -1740,337 +1740,22 @@
       </w:pPr>
       <w:r>
         <w:rPr>
-          <w:rFonts w:ascii="Gungsuh" w:hAnsi="Gungsuh" w:cs="Gungsuh" w:hint="eastAsia"/>
-          <w:color w:val="434343"/>
-          <w:sz w:val="24"/>
-          <w:szCs w:val="24"/>
-        </w:rPr>
-        <w:t>BOW model</w:t>
-      </w:r>
-      <w:r>
-        <w:rPr>
-          <w:rFonts w:ascii="Gungsuh" w:hAnsi="Gungsuh" w:cs="Gungsuh" w:hint="eastAsia"/>
-          <w:color w:val="434343"/>
-          <w:sz w:val="24"/>
-          <w:szCs w:val="24"/>
-        </w:rPr>
-        <w:t>是</w:t>
-      </w:r>
-      <w:r>
-        <w:rPr>
-          <w:rFonts w:ascii="Gungsuh" w:hAnsi="Gungsuh" w:cs="Gungsuh" w:hint="eastAsia"/>
-          <w:color w:val="434343"/>
-          <w:sz w:val="24"/>
-          <w:szCs w:val="24"/>
-        </w:rPr>
-        <w:t>training set</w:t>
-      </w:r>
-      <w:r>
-        <w:rPr>
-          <w:rFonts w:ascii="Gungsuh" w:hAnsi="Gungsuh" w:cs="Gungsuh" w:hint="eastAsia"/>
-          <w:color w:val="434343"/>
-          <w:sz w:val="24"/>
-          <w:szCs w:val="24"/>
-        </w:rPr>
-        <w:t>使用</w:t>
-      </w:r>
-      <w:r>
-        <w:rPr>
-          <w:rFonts w:ascii="Gungsuh" w:hAnsi="Gungsuh" w:cs="Gungsuh" w:hint="eastAsia"/>
-          <w:color w:val="434343"/>
-          <w:sz w:val="24"/>
-          <w:szCs w:val="24"/>
-        </w:rPr>
-        <w:t>T</w:t>
-      </w:r>
-      <w:r>
-        <w:rPr>
-          <w:rFonts w:ascii="Gungsuh" w:hAnsi="Gungsuh" w:cs="Gungsuh"/>
-          <w:color w:val="434343"/>
-          <w:sz w:val="24"/>
-          <w:szCs w:val="24"/>
-        </w:rPr>
-        <w:t>okenizer</w:t>
-      </w:r>
-      <w:r>
-        <w:rPr>
-          <w:rFonts w:ascii="Gungsuh" w:hAnsi="Gungsuh" w:cs="Gungsuh" w:hint="eastAsia"/>
-          <w:color w:val="434343"/>
-          <w:sz w:val="24"/>
-          <w:szCs w:val="24"/>
-        </w:rPr>
-        <w:t>先</w:t>
-      </w:r>
-      <w:r>
-        <w:rPr>
-          <w:rFonts w:ascii="Gungsuh" w:hAnsi="Gungsuh" w:cs="Gungsuh" w:hint="eastAsia"/>
-          <w:color w:val="434343"/>
-          <w:sz w:val="24"/>
-          <w:szCs w:val="24"/>
-        </w:rPr>
-        <w:t>fit</w:t>
-      </w:r>
-      <w:r>
-        <w:rPr>
-          <w:rFonts w:ascii="Gungsuh" w:hAnsi="Gungsuh" w:cs="Gungsuh" w:hint="eastAsia"/>
-          <w:color w:val="434343"/>
-          <w:sz w:val="24"/>
-          <w:szCs w:val="24"/>
-        </w:rPr>
-        <w:t>過後，經過</w:t>
-      </w:r>
-      <w:r>
-        <w:rPr>
-          <w:rFonts w:ascii="Gungsuh" w:hAnsi="Gungsuh" w:cs="Gungsuh" w:hint="eastAsia"/>
-          <w:color w:val="434343"/>
-          <w:sz w:val="24"/>
-          <w:szCs w:val="24"/>
-        </w:rPr>
-        <w:t>pad_to_sequences</w:t>
-      </w:r>
-      <w:r>
-        <w:rPr>
-          <w:rFonts w:ascii="Gungsuh" w:hAnsi="Gungsuh" w:cs="Gungsuh" w:hint="eastAsia"/>
-          <w:color w:val="434343"/>
-          <w:sz w:val="24"/>
-          <w:szCs w:val="24"/>
-        </w:rPr>
-        <w:t>以及</w:t>
-      </w:r>
-      <w:r>
-        <w:rPr>
-          <w:rFonts w:ascii="Gungsuh" w:hAnsi="Gungsuh" w:cs="Gungsuh" w:hint="eastAsia"/>
-          <w:color w:val="434343"/>
-          <w:sz w:val="24"/>
-          <w:szCs w:val="24"/>
-        </w:rPr>
-        <w:t>sequences_to_matrix</w:t>
-      </w:r>
-      <w:r>
-        <w:rPr>
-          <w:rFonts w:ascii="Gungsuh" w:hAnsi="Gungsuh" w:cs="Gungsuh" w:hint="eastAsia"/>
-          <w:color w:val="434343"/>
-          <w:sz w:val="24"/>
-          <w:szCs w:val="24"/>
-        </w:rPr>
-        <w:t>過後，</w:t>
-      </w:r>
-      <w:r>
-        <w:rPr>
-          <w:rFonts w:ascii="Gungsuh" w:hAnsi="Gungsuh" w:cs="Gungsuh" w:hint="eastAsia"/>
-          <w:color w:val="434343"/>
-          <w:sz w:val="24"/>
-          <w:szCs w:val="24"/>
-        </w:rPr>
-        <w:t>再丟入模型中。模型架構為一層</w:t>
-      </w:r>
-      <w:r>
-        <w:rPr>
-          <w:rFonts w:ascii="Gungsuh" w:hAnsi="Gungsuh" w:cs="Gungsuh" w:hint="eastAsia"/>
-          <w:color w:val="434343"/>
-          <w:sz w:val="24"/>
-          <w:szCs w:val="24"/>
-        </w:rPr>
-        <w:t>256</w:t>
-      </w:r>
-      <w:r>
-        <w:rPr>
-          <w:rFonts w:ascii="Gungsuh" w:hAnsi="Gungsuh" w:cs="Gungsuh" w:hint="eastAsia"/>
-          <w:color w:val="434343"/>
-          <w:sz w:val="24"/>
-          <w:szCs w:val="24"/>
-        </w:rPr>
-        <w:t>的</w:t>
-      </w:r>
-      <w:r>
-        <w:rPr>
-          <w:rFonts w:ascii="Gungsuh" w:hAnsi="Gungsuh" w:cs="Gungsuh" w:hint="eastAsia"/>
-          <w:color w:val="434343"/>
-          <w:sz w:val="24"/>
-          <w:szCs w:val="24"/>
-        </w:rPr>
-        <w:t>Dense</w:t>
-      </w:r>
-      <w:r>
-        <w:rPr>
-          <w:rFonts w:ascii="Gungsuh" w:hAnsi="Gungsuh" w:cs="Gungsuh" w:hint="eastAsia"/>
-          <w:color w:val="434343"/>
-          <w:sz w:val="24"/>
-          <w:szCs w:val="24"/>
-        </w:rPr>
-        <w:t>，</w:t>
-      </w:r>
-      <w:r>
-        <w:rPr>
-          <w:rFonts w:ascii="Gungsuh" w:hAnsi="Gungsuh" w:cs="Gungsuh" w:hint="eastAsia"/>
-          <w:color w:val="434343"/>
-          <w:sz w:val="24"/>
-          <w:szCs w:val="24"/>
-        </w:rPr>
-        <w:t>D</w:t>
-      </w:r>
-      <w:r>
-        <w:rPr>
-          <w:rFonts w:ascii="Gungsuh" w:hAnsi="Gungsuh" w:cs="Gungsuh"/>
-          <w:color w:val="434343"/>
-          <w:sz w:val="24"/>
-          <w:szCs w:val="24"/>
-        </w:rPr>
-        <w:t>ropout</w:t>
-      </w:r>
-      <w:r>
-        <w:rPr>
-          <w:rFonts w:ascii="Gungsuh" w:hAnsi="Gungsuh" w:cs="Gungsuh" w:hint="eastAsia"/>
-          <w:color w:val="434343"/>
-          <w:sz w:val="24"/>
-          <w:szCs w:val="24"/>
-        </w:rPr>
-        <w:t>為</w:t>
-      </w:r>
-      <w:r>
-        <w:rPr>
-          <w:rFonts w:ascii="Gungsuh" w:hAnsi="Gungsuh" w:cs="Gungsuh" w:hint="eastAsia"/>
-          <w:color w:val="434343"/>
-          <w:sz w:val="24"/>
-          <w:szCs w:val="24"/>
-        </w:rPr>
-        <w:t>0.3</w:t>
-      </w:r>
-      <w:r>
-        <w:rPr>
-          <w:rFonts w:ascii="Gungsuh" w:hAnsi="Gungsuh" w:cs="Gungsuh" w:hint="eastAsia"/>
-          <w:color w:val="434343"/>
-          <w:sz w:val="24"/>
-          <w:szCs w:val="24"/>
-        </w:rPr>
-        <w:t>，在接上一層</w:t>
-      </w:r>
-      <w:r>
-        <w:rPr>
-          <w:rFonts w:ascii="Gungsuh" w:hAnsi="Gungsuh" w:cs="Gungsuh" w:hint="eastAsia"/>
-          <w:color w:val="434343"/>
-          <w:sz w:val="24"/>
-          <w:szCs w:val="24"/>
-        </w:rPr>
-        <w:t>1</w:t>
-      </w:r>
-      <w:r>
-        <w:rPr>
-          <w:rFonts w:ascii="Gungsuh" w:hAnsi="Gungsuh" w:cs="Gungsuh" w:hint="eastAsia"/>
-          <w:color w:val="434343"/>
-          <w:sz w:val="24"/>
-          <w:szCs w:val="24"/>
-        </w:rPr>
-        <w:t>的</w:t>
-      </w:r>
-      <w:r>
-        <w:rPr>
-          <w:rFonts w:ascii="Gungsuh" w:hAnsi="Gungsuh" w:cs="Gungsuh" w:hint="eastAsia"/>
-          <w:color w:val="434343"/>
-          <w:sz w:val="24"/>
-          <w:szCs w:val="24"/>
-        </w:rPr>
-        <w:t>D</w:t>
-      </w:r>
-      <w:r>
-        <w:rPr>
-          <w:rFonts w:ascii="Gungsuh" w:hAnsi="Gungsuh" w:cs="Gungsuh"/>
-          <w:color w:val="434343"/>
-          <w:sz w:val="24"/>
-          <w:szCs w:val="24"/>
-        </w:rPr>
-        <w:t>ense</w:t>
-      </w:r>
-      <w:r>
-        <w:rPr>
-          <w:rFonts w:ascii="Gungsuh" w:hAnsi="Gungsuh" w:cs="Gungsuh" w:hint="eastAsia"/>
-          <w:color w:val="434343"/>
-          <w:sz w:val="24"/>
-          <w:szCs w:val="24"/>
-        </w:rPr>
-        <w:t>當成</w:t>
-      </w:r>
-      <w:r>
-        <w:rPr>
-          <w:rFonts w:ascii="Gungsuh" w:hAnsi="Gungsuh" w:cs="Gungsuh" w:hint="eastAsia"/>
-          <w:color w:val="434343"/>
-          <w:sz w:val="24"/>
-          <w:szCs w:val="24"/>
-        </w:rPr>
-        <w:t>output</w:t>
-      </w:r>
-      <w:r>
-        <w:rPr>
-          <w:rFonts w:ascii="Gungsuh" w:hAnsi="Gungsuh" w:cs="Gungsuh" w:hint="eastAsia"/>
-          <w:color w:val="434343"/>
-          <w:sz w:val="24"/>
-          <w:szCs w:val="24"/>
-        </w:rPr>
-        <w:t>，</w:t>
-      </w:r>
-      <w:r>
-        <w:rPr>
-          <w:rFonts w:ascii="Gungsuh" w:hAnsi="Gungsuh" w:cs="Gungsuh" w:hint="eastAsia"/>
-          <w:color w:val="434343"/>
-          <w:sz w:val="24"/>
-          <w:szCs w:val="24"/>
-        </w:rPr>
-        <w:t>準確率為</w:t>
-      </w:r>
-      <w:r>
-        <w:rPr>
-          <w:rFonts w:ascii="Gungsuh" w:hAnsi="Gungsuh" w:cs="Gungsuh" w:hint="eastAsia"/>
-          <w:color w:val="434343"/>
-          <w:sz w:val="24"/>
-          <w:szCs w:val="24"/>
-        </w:rPr>
-        <w:t>0.7815</w:t>
-      </w:r>
-      <w:r>
-        <w:rPr>
-          <w:rFonts w:ascii="Gungsuh" w:hAnsi="Gungsuh" w:cs="Gungsuh" w:hint="eastAsia"/>
-          <w:color w:val="434343"/>
-          <w:sz w:val="24"/>
-          <w:szCs w:val="24"/>
-        </w:rPr>
-        <w:t>。</w:t>
-      </w:r>
-    </w:p>
-    <w:p>
-      <w:pPr>
-        <w:widowControl w:val="0"/>
-        <w:numPr>
-          <w:ilvl w:val="0"/>
-          <w:numId w:val="1"/>
-        </w:numPr>
-        <w:spacing w:after="320"/>
-        <w:contextualSpacing/>
-        <w:rPr>
-          <w:rFonts w:ascii="Times New Roman" w:eastAsia="Times New Roman" w:hAnsi="Times New Roman" w:cs="Times New Roman"/>
-          <w:color w:val="434343"/>
-          <w:sz w:val="24"/>
-          <w:szCs w:val="24"/>
-        </w:rPr>
-      </w:pPr>
-      <w:r>
-        <w:rPr>
           <w:rFonts w:ascii="Times New Roman" w:hAnsi="Times New Roman" w:cs="Times New Roman"/>
           <w:noProof/>
           <w:color w:val="434343"/>
           <w:sz w:val="24"/>
           <w:szCs w:val="24"/>
         </w:rPr>
-        <w:lastRenderedPageBreak/>
         <mc:AlternateContent>
           <mc:Choice Requires="wps">
             <w:drawing>
-              <wp:anchor distT="45720" distB="45720" distL="114300" distR="114300" simplePos="0" relativeHeight="251662336" behindDoc="0" locked="0" layoutInCell="1" allowOverlap="1" wp14:anchorId="0ED93D41" wp14:editId="3F0FB151">
+              <wp:anchor distT="45720" distB="45720" distL="114300" distR="114300" simplePos="0" relativeHeight="251662336" behindDoc="0" locked="0" layoutInCell="1" allowOverlap="1" wp14:anchorId="14252848" wp14:editId="7086FDFD">
                 <wp:simplePos x="0" y="0"/>
                 <wp:positionH relativeFrom="column">
-                  <wp:posOffset>342900</wp:posOffset>
+                  <wp:posOffset>457200</wp:posOffset>
                 </wp:positionH>
                 <wp:positionV relativeFrom="paragraph">
-                  <wp:posOffset>-701040</wp:posOffset>
+                  <wp:posOffset>752475</wp:posOffset>
                 </wp:positionV>
                 <wp:extent cx="4137660" cy="1404620"/>
                 <wp:effectExtent l="0" t="0" r="15240" b="13970"/>
@@ -2164,7 +1849,7 @@
                                 <w:sz w:val="16"/>
                                 <w:szCs w:val="16"/>
                               </w:rPr>
-                              <w:t>embedding_1 (Embedding)      (None, 37, 200)           50126200</w:t>
+                              <w:t>dense_1 (Dense)              (None, 256)               5120256</w:t>
                             </w:r>
                           </w:p>
                           <w:p>
@@ -2194,7 +1879,7 @@
                                 <w:sz w:val="16"/>
                                 <w:szCs w:val="16"/>
                               </w:rPr>
-                              <w:t>lstm_1 (LSTM)                (None, 37, 128)           168448</w:t>
+                              <w:t>dropout_1 (Dropout)          (None, 256)               0</w:t>
                             </w:r>
                           </w:p>
                           <w:p>
@@ -2224,97 +1909,7 @@
                                 <w:sz w:val="16"/>
                                 <w:szCs w:val="16"/>
                               </w:rPr>
-                              <w:t>lstm_2 (LSTM)                (None, 37, 128)           131584</w:t>
-                            </w:r>
-                          </w:p>
-                          <w:p>
-                            <w:pPr>
-                              <w:rPr>
-                                <w:sz w:val="16"/>
-                                <w:szCs w:val="16"/>
-                              </w:rPr>
-                            </w:pPr>
-                            <w:r>
-                              <w:rPr>
-                                <w:sz w:val="16"/>
-                                <w:szCs w:val="16"/>
-                              </w:rPr>
-                              <w:t>_________________________________________________________________</w:t>
-                            </w:r>
-                          </w:p>
-                          <w:p>
-                            <w:pPr>
-                              <w:rPr>
-                                <w:sz w:val="16"/>
-                                <w:szCs w:val="16"/>
-                              </w:rPr>
-                            </w:pPr>
-                            <w:r>
-                              <w:rPr>
-                                <w:sz w:val="16"/>
-                                <w:szCs w:val="16"/>
-                              </w:rPr>
-                              <w:t>lstm_3 (LSTM)                (None, 128)               131584</w:t>
-                            </w:r>
-                          </w:p>
-                          <w:p>
-                            <w:pPr>
-                              <w:rPr>
-                                <w:sz w:val="16"/>
-                                <w:szCs w:val="16"/>
-                              </w:rPr>
-                            </w:pPr>
-                            <w:r>
-                              <w:rPr>
-                                <w:sz w:val="16"/>
-                                <w:szCs w:val="16"/>
-                              </w:rPr>
-                              <w:t>_________________________________________________________________</w:t>
-                            </w:r>
-                          </w:p>
-                          <w:p>
-                            <w:pPr>
-                              <w:rPr>
-                                <w:sz w:val="16"/>
-                                <w:szCs w:val="16"/>
-                              </w:rPr>
-                            </w:pPr>
-                            <w:r>
-                              <w:rPr>
-                                <w:sz w:val="16"/>
-                                <w:szCs w:val="16"/>
-                              </w:rPr>
-                              <w:t>dense_1 (Dense)              (None, 128)               16512</w:t>
-                            </w:r>
-                          </w:p>
-                          <w:p>
-                            <w:pPr>
-                              <w:rPr>
-                                <w:sz w:val="16"/>
-                                <w:szCs w:val="16"/>
-                              </w:rPr>
-                            </w:pPr>
-                            <w:r>
-                              <w:rPr>
-                                <w:sz w:val="16"/>
-                                <w:szCs w:val="16"/>
-                              </w:rPr>
-                              <w:t>_________________________________________________________________</w:t>
-                            </w:r>
-                          </w:p>
-                          <w:p>
-                            <w:pPr>
-                              <w:rPr>
-                                <w:sz w:val="16"/>
-                                <w:szCs w:val="16"/>
-                              </w:rPr>
-                            </w:pPr>
-                            <w:r>
-                              <w:rPr>
-                                <w:sz w:val="16"/>
-                                <w:szCs w:val="16"/>
-                              </w:rPr>
-                              <w:t>dense_2 (Dense)              (None, 1)                 129</w:t>
+                              <w:t>dense_2 (Dense)              (None, 1)                 257</w:t>
                             </w:r>
                           </w:p>
                           <w:p>
@@ -2344,7 +1939,7 @@
                                 <w:sz w:val="16"/>
                                 <w:szCs w:val="16"/>
                               </w:rPr>
-                              <w:t>Total params: 50,574,457</w:t>
+                              <w:t>Total params: 5,120,513</w:t>
                             </w:r>
                           </w:p>
                           <w:p>
@@ -2359,7 +1954,7 @@
                                 <w:sz w:val="16"/>
                                 <w:szCs w:val="16"/>
                               </w:rPr>
-                              <w:t>Trainable params: 448,257</w:t>
+                              <w:t>Trainable params: 5,120,513</w:t>
                             </w:r>
                           </w:p>
                           <w:p>
@@ -2374,7 +1969,7 @@
                                 <w:sz w:val="16"/>
                                 <w:szCs w:val="16"/>
                               </w:rPr>
-                              <w:t>Non-trainable params: 50,126,200</w:t>
+                              <w:t>Non-trainable params: 0</w:t>
                             </w:r>
                           </w:p>
                           <w:p>
@@ -2411,7 +2006,7 @@
           </mc:Choice>
           <mc:Fallback>
             <w:pict>
-              <v:shape w14:anchorId="0ED93D41" id="_x0000_s1027" type="#_x0000_t202" style="position:absolute;left:0;text-align:left;margin-left:27pt;margin-top:-55.2pt;width:325.8pt;height:110.6pt;z-index:251662336;visibility:visible;mso-wrap-style:square;mso-width-percent:0;mso-height-percent:200;mso-wrap-distance-left:9pt;mso-wrap-distance-top:3.6pt;mso-wrap-distance-right:9pt;mso-wrap-distance-bottom:3.6pt;mso-position-horizontal:absolute;mso-position-horizontal-relative:text;mso-position-vertical:absolute;mso-position-vertical-relative:text;mso-width-percent:0;mso-height-percent:200;mso-width-relative:margin;mso-height-relative:margin;v-text-anchor:top" o:gfxdata="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">
+              <v:shape w14:anchorId="14252848" id="_x0000_s1027" type="#_x0000_t202" style="position:absolute;left:0;text-align:left;margin-left:36pt;margin-top:59.25pt;width:325.8pt;height:110.6pt;z-index:251662336;visibility:visible;mso-wrap-style:square;mso-width-percent:0;mso-height-percent:200;mso-wrap-distance-left:9pt;mso-wrap-distance-top:3.6pt;mso-wrap-distance-right:9pt;mso-wrap-distance-bottom:3.6pt;mso-position-horizontal:absolute;mso-position-horizontal-relative:text;mso-position-vertical:absolute;mso-position-vertical-relative:text;mso-width-percent:0;mso-height-percent:200;mso-width-relative:margin;mso-height-relative:margin;v-text-anchor:top" o:gfxdata="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">
                 <v:textbox style="mso-fit-shape-to-text:t">
                   <w:txbxContent>
                     <w:p>
@@ -2471,7 +2066,7 @@
                           <w:sz w:val="16"/>
                           <w:szCs w:val="16"/>
                         </w:rPr>
-                        <w:t>embedding_1 (Embedding)      (None, 37, 200)           50126200</w:t>
+                        <w:t>dense_1 (Dense)              (None, 256)               5120256</w:t>
                       </w:r>
                     </w:p>
                     <w:p>
@@ -2501,7 +2096,7 @@
                           <w:sz w:val="16"/>
                           <w:szCs w:val="16"/>
                         </w:rPr>
-                        <w:t>lstm_1 (LSTM)                (None, 37, 128)           168448</w:t>
+                        <w:t>dropout_1 (Dropout)          (None, 256)               0</w:t>
                       </w:r>
                     </w:p>
                     <w:p>
@@ -2531,97 +2126,7 @@
                           <w:sz w:val="16"/>
                           <w:szCs w:val="16"/>
                         </w:rPr>
-                        <w:t>lstm_2 (LSTM)                (None, 37, 128)           131584</w:t>
-                      </w:r>
-                    </w:p>
-                    <w:p>
-                      <w:pPr>
-                        <w:rPr>
-                          <w:sz w:val="16"/>
-                          <w:szCs w:val="16"/>
-                        </w:rPr>
-                      </w:pPr>
-                      <w:r>
-                        <w:rPr>
-                          <w:sz w:val="16"/>
-                          <w:szCs w:val="16"/>
-                        </w:rPr>
-                        <w:t>_________________________________________________________________</w:t>
-                      </w:r>
-                    </w:p>
-                    <w:p>
-                      <w:pPr>
-                        <w:rPr>
-                          <w:sz w:val="16"/>
-                          <w:szCs w:val="16"/>
-                        </w:rPr>
-                      </w:pPr>
-                      <w:r>
-                        <w:rPr>
-                          <w:sz w:val="16"/>
-                          <w:szCs w:val="16"/>
-                        </w:rPr>
-                        <w:t>lstm_3 (LSTM)                (None, 128)               131584</w:t>
-                      </w:r>
-                    </w:p>
-                    <w:p>
-                      <w:pPr>
-                        <w:rPr>
-                          <w:sz w:val="16"/>
-                          <w:szCs w:val="16"/>
-                        </w:rPr>
-                      </w:pPr>
-                      <w:r>
-                        <w:rPr>
-                          <w:sz w:val="16"/>
-                          <w:szCs w:val="16"/>
-                        </w:rPr>
-                        <w:t>_________________________________________________________________</w:t>
-                      </w:r>
-                    </w:p>
-                    <w:p>
-                      <w:pPr>
-                        <w:rPr>
-                          <w:sz w:val="16"/>
-                          <w:szCs w:val="16"/>
-                        </w:rPr>
-                      </w:pPr>
-                      <w:r>
-                        <w:rPr>
-                          <w:sz w:val="16"/>
-                          <w:szCs w:val="16"/>
-                        </w:rPr>
-                        <w:t>dense_1 (Dense)              (None, 128)               16512</w:t>
-                      </w:r>
-                    </w:p>
-                    <w:p>
-                      <w:pPr>
-                        <w:rPr>
-                          <w:sz w:val="16"/>
-                          <w:szCs w:val="16"/>
-                        </w:rPr>
-                      </w:pPr>
-                      <w:r>
-                        <w:rPr>
-                          <w:sz w:val="16"/>
-                          <w:szCs w:val="16"/>
-                        </w:rPr>
-                        <w:t>_________________________________________________________________</w:t>
-                      </w:r>
-                    </w:p>
-                    <w:p>
-                      <w:pPr>
-                        <w:rPr>
-                          <w:sz w:val="16"/>
-                          <w:szCs w:val="16"/>
-                        </w:rPr>
-                      </w:pPr>
-                      <w:r>
-                        <w:rPr>
-                          <w:sz w:val="16"/>
-                          <w:szCs w:val="16"/>
-                        </w:rPr>
-                        <w:t>dense_2 (Dense)              (None, 1)                 129</w:t>
+                        <w:t>dense_2 (Dense)              (None, 1)                 257</w:t>
                       </w:r>
                     </w:p>
                     <w:p>
@@ -2651,7 +2156,7 @@
                           <w:sz w:val="16"/>
                           <w:szCs w:val="16"/>
                         </w:rPr>
-                        <w:t>Total params: 50,574,457</w:t>
+                        <w:t>Total params: 5,120,513</w:t>
                       </w:r>
                     </w:p>
                     <w:p>
@@ -2666,7 +2171,7 @@
                           <w:sz w:val="16"/>
                           <w:szCs w:val="16"/>
                         </w:rPr>
-                        <w:t>Trainable params: 448,257</w:t>
+                        <w:t>Trainable params: 5,120,513</w:t>
                       </w:r>
                     </w:p>
                     <w:p>
@@ -2681,7 +2186,7 @@
                           <w:sz w:val="16"/>
                           <w:szCs w:val="16"/>
                         </w:rPr>
-                        <w:t>Non-trainable params: 50,126,200</w:t>
+                        <w:t>Non-trainable params: 0</w:t>
                       </w:r>
                     </w:p>
                     <w:p>
@@ -2709,11 +2214,326 @@
       </w:r>
       <w:r>
         <w:rPr>
+          <w:rFonts w:ascii="Gungsuh" w:hAnsi="Gungsuh" w:cs="Gungsuh" w:hint="eastAsia"/>
+          <w:color w:val="434343"/>
+          <w:sz w:val="24"/>
+          <w:szCs w:val="24"/>
+        </w:rPr>
+        <w:t>BOW model</w:t>
+      </w:r>
+      <w:r>
+        <w:rPr>
+          <w:rFonts w:ascii="Gungsuh" w:hAnsi="Gungsuh" w:cs="Gungsuh" w:hint="eastAsia"/>
+          <w:color w:val="434343"/>
+          <w:sz w:val="24"/>
+          <w:szCs w:val="24"/>
+        </w:rPr>
+        <w:t>是</w:t>
+      </w:r>
+      <w:r>
+        <w:rPr>
+          <w:rFonts w:ascii="Gungsuh" w:hAnsi="Gungsuh" w:cs="Gungsuh" w:hint="eastAsia"/>
+          <w:color w:val="434343"/>
+          <w:sz w:val="24"/>
+          <w:szCs w:val="24"/>
+        </w:rPr>
+        <w:t>training set</w:t>
+      </w:r>
+      <w:r>
+        <w:rPr>
+          <w:rFonts w:ascii="Gungsuh" w:hAnsi="Gungsuh" w:cs="Gungsuh" w:hint="eastAsia"/>
+          <w:color w:val="434343"/>
+          <w:sz w:val="24"/>
+          <w:szCs w:val="24"/>
+        </w:rPr>
+        <w:t>使用</w:t>
+      </w:r>
+      <w:r>
+        <w:rPr>
+          <w:rFonts w:ascii="Gungsuh" w:hAnsi="Gungsuh" w:cs="Gungsuh" w:hint="eastAsia"/>
+          <w:color w:val="434343"/>
+          <w:sz w:val="24"/>
+          <w:szCs w:val="24"/>
+        </w:rPr>
+        <w:t>T</w:t>
+      </w:r>
+      <w:r>
+        <w:rPr>
+          <w:rFonts w:ascii="Gungsuh" w:hAnsi="Gungsuh" w:cs="Gungsuh"/>
+          <w:color w:val="434343"/>
+          <w:sz w:val="24"/>
+          <w:szCs w:val="24"/>
+        </w:rPr>
+        <w:t>okenizer</w:t>
+      </w:r>
+      <w:r>
+        <w:rPr>
+          <w:rFonts w:ascii="Gungsuh" w:hAnsi="Gungsuh" w:cs="Gungsuh" w:hint="eastAsia"/>
+          <w:color w:val="434343"/>
+          <w:sz w:val="24"/>
+          <w:szCs w:val="24"/>
+        </w:rPr>
+        <w:t>先</w:t>
+      </w:r>
+      <w:r>
+        <w:rPr>
+          <w:rFonts w:ascii="Gungsuh" w:hAnsi="Gungsuh" w:cs="Gungsuh" w:hint="eastAsia"/>
+          <w:color w:val="434343"/>
+          <w:sz w:val="24"/>
+          <w:szCs w:val="24"/>
+        </w:rPr>
+        <w:t>fit</w:t>
+      </w:r>
+      <w:r>
+        <w:rPr>
+          <w:rFonts w:ascii="Gungsuh" w:hAnsi="Gungsuh" w:cs="Gungsuh" w:hint="eastAsia"/>
+          <w:color w:val="434343"/>
+          <w:sz w:val="24"/>
+          <w:szCs w:val="24"/>
+        </w:rPr>
+        <w:t>過後，經過</w:t>
+      </w:r>
+      <w:r>
+        <w:rPr>
+          <w:rFonts w:ascii="Gungsuh" w:hAnsi="Gungsuh" w:cs="Gungsuh" w:hint="eastAsia"/>
+          <w:color w:val="434343"/>
+          <w:sz w:val="24"/>
+          <w:szCs w:val="24"/>
+        </w:rPr>
+        <w:t>pad_to_sequences</w:t>
+      </w:r>
+      <w:r>
+        <w:rPr>
+          <w:rFonts w:ascii="Gungsuh" w:hAnsi="Gungsuh" w:cs="Gungsuh" w:hint="eastAsia"/>
+          <w:color w:val="434343"/>
+          <w:sz w:val="24"/>
+          <w:szCs w:val="24"/>
+        </w:rPr>
+        <w:t>以及</w:t>
+      </w:r>
+      <w:r>
+        <w:rPr>
+          <w:rFonts w:ascii="Gungsuh" w:hAnsi="Gungsuh" w:cs="Gungsuh" w:hint="eastAsia"/>
+          <w:color w:val="434343"/>
+          <w:sz w:val="24"/>
+          <w:szCs w:val="24"/>
+        </w:rPr>
+        <w:t>sequences_to_matrix</w:t>
+      </w:r>
+      <w:r>
+        <w:rPr>
+          <w:rFonts w:ascii="Gungsuh" w:hAnsi="Gungsuh" w:cs="Gungsuh" w:hint="eastAsia"/>
+          <w:color w:val="434343"/>
+          <w:sz w:val="24"/>
+          <w:szCs w:val="24"/>
+        </w:rPr>
+        <w:t>過後，</w:t>
+      </w:r>
+      <w:r>
+        <w:rPr>
+          <w:rFonts w:ascii="Gungsuh" w:hAnsi="Gungsuh" w:cs="Gungsuh" w:hint="eastAsia"/>
+          <w:color w:val="434343"/>
+          <w:sz w:val="24"/>
+          <w:szCs w:val="24"/>
+        </w:rPr>
+        <w:t>再丟入模型中。模型架構為一層</w:t>
+      </w:r>
+      <w:r>
+        <w:rPr>
+          <w:rFonts w:ascii="Gungsuh" w:hAnsi="Gungsuh" w:cs="Gungsuh" w:hint="eastAsia"/>
+          <w:color w:val="434343"/>
+          <w:sz w:val="24"/>
+          <w:szCs w:val="24"/>
+        </w:rPr>
+        <w:t>256</w:t>
+      </w:r>
+      <w:r>
+        <w:rPr>
+          <w:rFonts w:ascii="Gungsuh" w:hAnsi="Gungsuh" w:cs="Gungsuh" w:hint="eastAsia"/>
+          <w:color w:val="434343"/>
+          <w:sz w:val="24"/>
+          <w:szCs w:val="24"/>
+        </w:rPr>
+        <w:t>的</w:t>
+      </w:r>
+      <w:r>
+        <w:rPr>
+          <w:rFonts w:ascii="Gungsuh" w:hAnsi="Gungsuh" w:cs="Gungsuh" w:hint="eastAsia"/>
+          <w:color w:val="434343"/>
+          <w:sz w:val="24"/>
+          <w:szCs w:val="24"/>
+        </w:rPr>
+        <w:t>Dense</w:t>
+      </w:r>
+      <w:r>
+        <w:rPr>
+          <w:rFonts w:ascii="Gungsuh" w:hAnsi="Gungsuh" w:cs="Gungsuh" w:hint="eastAsia"/>
+          <w:color w:val="434343"/>
+          <w:sz w:val="24"/>
+          <w:szCs w:val="24"/>
+        </w:rPr>
+        <w:t>，</w:t>
+      </w:r>
+      <w:r>
+        <w:rPr>
+          <w:rFonts w:ascii="Gungsuh" w:hAnsi="Gungsuh" w:cs="Gungsuh" w:hint="eastAsia"/>
+          <w:color w:val="434343"/>
+          <w:sz w:val="24"/>
+          <w:szCs w:val="24"/>
+        </w:rPr>
+        <w:t>D</w:t>
+      </w:r>
+      <w:r>
+        <w:rPr>
+          <w:rFonts w:ascii="Gungsuh" w:hAnsi="Gungsuh" w:cs="Gungsuh"/>
+          <w:color w:val="434343"/>
+          <w:sz w:val="24"/>
+          <w:szCs w:val="24"/>
+        </w:rPr>
+        <w:t>ropout</w:t>
+      </w:r>
+      <w:r>
+        <w:rPr>
+          <w:rFonts w:ascii="Gungsuh" w:hAnsi="Gungsuh" w:cs="Gungsuh" w:hint="eastAsia"/>
+          <w:color w:val="434343"/>
+          <w:sz w:val="24"/>
+          <w:szCs w:val="24"/>
+        </w:rPr>
+        <w:t>為</w:t>
+      </w:r>
+      <w:r>
+        <w:rPr>
+          <w:rFonts w:ascii="Gungsuh" w:hAnsi="Gungsuh" w:cs="Gungsuh" w:hint="eastAsia"/>
+          <w:color w:val="434343"/>
+          <w:sz w:val="24"/>
+          <w:szCs w:val="24"/>
+        </w:rPr>
+        <w:t>0.3</w:t>
+      </w:r>
+      <w:r>
+        <w:rPr>
+          <w:rFonts w:ascii="Gungsuh" w:hAnsi="Gungsuh" w:cs="Gungsuh" w:hint="eastAsia"/>
+          <w:color w:val="434343"/>
+          <w:sz w:val="24"/>
+          <w:szCs w:val="24"/>
+        </w:rPr>
+        <w:t>，在接上一層</w:t>
+      </w:r>
+      <w:r>
+        <w:rPr>
+          <w:rFonts w:ascii="Gungsuh" w:hAnsi="Gungsuh" w:cs="Gungsuh" w:hint="eastAsia"/>
+          <w:color w:val="434343"/>
+          <w:sz w:val="24"/>
+          <w:szCs w:val="24"/>
+        </w:rPr>
+        <w:t>1</w:t>
+      </w:r>
+      <w:r>
+        <w:rPr>
+          <w:rFonts w:ascii="Gungsuh" w:hAnsi="Gungsuh" w:cs="Gungsuh" w:hint="eastAsia"/>
+          <w:color w:val="434343"/>
+          <w:sz w:val="24"/>
+          <w:szCs w:val="24"/>
+        </w:rPr>
+        <w:t>的</w:t>
+      </w:r>
+      <w:r>
+        <w:rPr>
+          <w:rFonts w:ascii="Gungsuh" w:hAnsi="Gungsuh" w:cs="Gungsuh" w:hint="eastAsia"/>
+          <w:color w:val="434343"/>
+          <w:sz w:val="24"/>
+          <w:szCs w:val="24"/>
+        </w:rPr>
+        <w:t>D</w:t>
+      </w:r>
+      <w:r>
+        <w:rPr>
+          <w:rFonts w:ascii="Gungsuh" w:hAnsi="Gungsuh" w:cs="Gungsuh"/>
+          <w:color w:val="434343"/>
+          <w:sz w:val="24"/>
+          <w:szCs w:val="24"/>
+        </w:rPr>
+        <w:t>ense</w:t>
+      </w:r>
+      <w:r>
+        <w:rPr>
+          <w:rFonts w:ascii="Gungsuh" w:hAnsi="Gungsuh" w:cs="Gungsuh" w:hint="eastAsia"/>
+          <w:color w:val="434343"/>
+          <w:sz w:val="24"/>
+          <w:szCs w:val="24"/>
+        </w:rPr>
+        <w:t>當成</w:t>
+      </w:r>
+      <w:r>
+        <w:rPr>
+          <w:rFonts w:ascii="Gungsuh" w:hAnsi="Gungsuh" w:cs="Gungsuh" w:hint="eastAsia"/>
+          <w:color w:val="434343"/>
+          <w:sz w:val="24"/>
+          <w:szCs w:val="24"/>
+        </w:rPr>
+        <w:t>output</w:t>
+      </w:r>
+      <w:r>
+        <w:rPr>
+          <w:rFonts w:ascii="Gungsuh" w:hAnsi="Gungsuh" w:cs="Gungsuh" w:hint="eastAsia"/>
+          <w:color w:val="434343"/>
+          <w:sz w:val="24"/>
+          <w:szCs w:val="24"/>
+        </w:rPr>
+        <w:t>，</w:t>
+      </w:r>
+      <w:r>
+        <w:rPr>
+          <w:rFonts w:ascii="Gungsuh" w:hAnsi="Gungsuh" w:cs="Gungsuh" w:hint="eastAsia"/>
+          <w:color w:val="434343"/>
+          <w:sz w:val="24"/>
+          <w:szCs w:val="24"/>
+        </w:rPr>
+        <w:t>準確率為</w:t>
+      </w:r>
+      <w:r>
+        <w:rPr>
+          <w:rFonts w:ascii="Gungsuh" w:hAnsi="Gungsuh" w:cs="Gungsuh" w:hint="eastAsia"/>
+          <w:color w:val="434343"/>
+          <w:sz w:val="24"/>
+          <w:szCs w:val="24"/>
+        </w:rPr>
+        <w:t>0.7815</w:t>
+      </w:r>
+      <w:r>
+        <w:rPr>
+          <w:rFonts w:ascii="Gungsuh" w:hAnsi="Gungsuh" w:cs="Gungsuh" w:hint="eastAsia"/>
+          <w:color w:val="434343"/>
+          <w:sz w:val="24"/>
+          <w:szCs w:val="24"/>
+        </w:rPr>
+        <w:t>。</w:t>
+      </w:r>
+    </w:p>
+    <w:p>
+      <w:pPr>
+        <w:widowControl w:val="0"/>
+        <w:numPr>
+          <w:ilvl w:val="0"/>
+          <w:numId w:val="1"/>
+        </w:numPr>
+        <w:spacing w:after="320"/>
+        <w:contextualSpacing/>
+        <w:rPr>
+          <w:rFonts w:ascii="Times New Roman" w:eastAsia="Times New Roman" w:hAnsi="Times New Roman" w:cs="Times New Roman"/>
+          <w:color w:val="434343"/>
+          <w:sz w:val="24"/>
+          <w:szCs w:val="24"/>
+        </w:rPr>
+      </w:pPr>
+      <w:r>
+        <w:rPr>
           <w:rFonts w:ascii="Gungsuh" w:eastAsia="Gungsuh" w:hAnsi="Gungsuh" w:cs="Gungsuh"/>
           <w:color w:val="434343"/>
           <w:sz w:val="24"/>
           <w:szCs w:val="24"/>
         </w:rPr>
+        <w:lastRenderedPageBreak/>
         <w:t xml:space="preserve"> (1%) 請比較bag of word與RNN兩種不同model對於"today is a good day, but it is hot"與"today is hot, but it is a good day"這兩句的情緒分數，並討論造成差異的原因。</w:t>
       </w:r>
       <w:r>
@@ -2806,7 +2626,7 @@
               <w:spacing w:after="320"/>
               <w:contextualSpacing/>
               <w:rPr>
-                <w:rFonts w:ascii="Times New Roman" w:hAnsi="Times New Roman" w:cs="Times New Roman" w:hint="eastAsia"/>
+                <w:rFonts w:ascii="Times New Roman" w:hAnsi="Times New Roman" w:cs="Times New Roman"/>
                 <w:color w:val="434343"/>
                 <w:sz w:val="24"/>
                 <w:szCs w:val="24"/>
@@ -2840,7 +2660,7 @@
               <w:spacing w:after="320"/>
               <w:contextualSpacing/>
               <w:rPr>
-                <w:rFonts w:ascii="Times New Roman" w:hAnsi="Times New Roman" w:cs="Times New Roman" w:hint="eastAsia"/>
+                <w:rFonts w:ascii="Times New Roman" w:hAnsi="Times New Roman" w:cs="Times New Roman"/>
                 <w:color w:val="434343"/>
                 <w:sz w:val="24"/>
                 <w:szCs w:val="24"/>
@@ -2910,7 +2730,7 @@
               <w:spacing w:after="320"/>
               <w:contextualSpacing/>
               <w:rPr>
-                <w:rFonts w:ascii="Times New Roman" w:hAnsi="Times New Roman" w:cs="Times New Roman" w:hint="eastAsia"/>
+                <w:rFonts w:ascii="Times New Roman" w:hAnsi="Times New Roman" w:cs="Times New Roman"/>
                 <w:color w:val="434343"/>
                 <w:sz w:val="24"/>
                 <w:szCs w:val="24"/>
@@ -2953,7 +2773,7 @@
               <w:spacing w:after="320"/>
               <w:contextualSpacing/>
               <w:rPr>
-                <w:rFonts w:ascii="Times New Roman" w:hAnsi="Times New Roman" w:cs="Times New Roman" w:hint="eastAsia"/>
+                <w:rFonts w:ascii="Times New Roman" w:hAnsi="Times New Roman" w:cs="Times New Roman"/>
                 <w:color w:val="434343"/>
                 <w:sz w:val="24"/>
                 <w:szCs w:val="24"/>
@@ -3032,7 +2852,7 @@
               <w:spacing w:after="320"/>
               <w:contextualSpacing/>
               <w:rPr>
-                <w:rFonts w:ascii="Times New Roman" w:hAnsi="Times New Roman" w:cs="Times New Roman" w:hint="eastAsia"/>
+                <w:rFonts w:ascii="Times New Roman" w:hAnsi="Times New Roman" w:cs="Times New Roman"/>
                 <w:color w:val="434343"/>
                 <w:sz w:val="24"/>
                 <w:szCs w:val="24"/>
@@ -3066,7 +2886,7 @@
               <w:spacing w:after="320"/>
               <w:contextualSpacing/>
               <w:rPr>
-                <w:rFonts w:ascii="Times New Roman" w:hAnsi="Times New Roman" w:cs="Times New Roman" w:hint="eastAsia"/>
+                <w:rFonts w:ascii="Times New Roman" w:hAnsi="Times New Roman" w:cs="Times New Roman"/>
                 <w:color w:val="434343"/>
                 <w:sz w:val="24"/>
                 <w:szCs w:val="24"/>
@@ -3101,7 +2921,7 @@
         <w:ind w:left="720"/>
         <w:contextualSpacing/>
         <w:rPr>
-          <w:rFonts w:ascii="Times New Roman" w:hAnsi="Times New Roman" w:cs="Times New Roman" w:hint="eastAsia"/>
+          <w:rFonts w:ascii="Times New Roman" w:hAnsi="Times New Roman" w:cs="Times New Roman"/>
           <w:color w:val="434343"/>
           <w:sz w:val="24"/>
           <w:szCs w:val="24"/>
@@ -3224,6 +3044,20 @@
         </w:rPr>
         <w:t>對於正面情緒的作用較大，因此預測出來皆為正向。</w:t>
       </w:r>
+    </w:p>
+    <w:p>
+      <w:pPr>
+        <w:widowControl w:val="0"/>
+        <w:spacing w:after="320"/>
+        <w:ind w:left="720"/>
+        <w:contextualSpacing/>
+        <w:rPr>
+          <w:rFonts w:ascii="Times New Roman" w:eastAsia="Times New Roman" w:hAnsi="Times New Roman" w:cs="Times New Roman" w:hint="eastAsia"/>
+          <w:color w:val="434343"/>
+          <w:sz w:val="24"/>
+          <w:szCs w:val="24"/>
+        </w:rPr>
+      </w:pPr>
     </w:p>
     <w:p>
       <w:pPr>
@@ -3293,7 +3127,7 @@
         <w:ind w:left="720"/>
         <w:contextualSpacing/>
         <w:rPr>
-          <w:rFonts w:ascii="Times New Roman" w:hAnsi="Times New Roman" w:cs="Times New Roman" w:hint="eastAsia"/>
+          <w:rFonts w:ascii="Times New Roman" w:hAnsi="Times New Roman" w:cs="Times New Roman"/>
           <w:color w:val="434343"/>
           <w:sz w:val="24"/>
           <w:szCs w:val="24"/>
@@ -3430,6 +3264,23 @@
         </w:rPr>
         <w:t>。</w:t>
       </w:r>
+    </w:p>
+    <w:p>
+      <w:pPr>
+        <w:widowControl w:val="0"/>
+        <w:spacing w:after="320"/>
+        <w:ind w:left="720"/>
+        <w:contextualSpacing/>
+        <w:rPr>
+          <w:rFonts w:ascii="Times New Roman" w:eastAsia="Times New Roman" w:hAnsi="Times New Roman" w:cs="Times New Roman" w:hint="eastAsia"/>
+          <w:color w:val="434343"/>
+          <w:sz w:val="24"/>
+          <w:szCs w:val="24"/>
+          <w:highlight w:val="white"/>
+        </w:rPr>
+      </w:pPr>
+      <w:bookmarkStart w:id="0" w:name="_GoBack"/>
+      <w:bookmarkEnd w:id="0"/>
     </w:p>
     <w:p>
       <w:pPr>
@@ -3930,15 +3781,7 @@
         <w:t>，有進步但是無明顯差別。</w:t>
       </w:r>
     </w:p>
-    <w:p>
-      <w:pPr>
-        <w:rPr>
-          <w:rFonts w:hint="eastAsia"/>
-        </w:rPr>
-      </w:pPr>
-      <w:bookmarkStart w:id="0" w:name="_GoBack"/>
-      <w:bookmarkEnd w:id="0"/>
-    </w:p>
+    <w:p/>
     <w:sectPr>
       <w:pgSz w:w="11909" w:h="16834"/>
       <w:pgMar w:top="1440" w:right="1440" w:bottom="1440" w:left="1440" w:header="0" w:footer="720" w:gutter="0"/>

</xml_diff>